<commit_message>
Some files were deleted
</commit_message>
<xml_diff>
--- a/chacha.docx
+++ b/chacha.docx
@@ -9,25 +9,13 @@
           <w:b/>
         </w:rPr>
       </w:pPr>
+      <w:bookmarkStart w:id="0" w:name="_GoBack"/>
+      <w:bookmarkEnd w:id="0"/>
       <w:r>
         <w:rPr>
           <w:b/>
         </w:rPr>
-        <w:t xml:space="preserve">Rough Documentation of </w:t>
-      </w:r>
-      <w:proofErr w:type="spellStart"/>
-      <w:r>
-        <w:rPr>
-          <w:b/>
-        </w:rPr>
-        <w:t>ChaCha</w:t>
-      </w:r>
-      <w:proofErr w:type="spellEnd"/>
-      <w:r>
-        <w:rPr>
-          <w:b/>
-        </w:rPr>
-        <w:t xml:space="preserve"> IP</w:t>
+        <w:t>Documentation of ChaCha IP</w:t>
       </w:r>
     </w:p>
     <w:p/>
@@ -76,15 +64,7 @@
     <w:p/>
     <w:p>
       <w:r>
-        <w:t xml:space="preserve">The </w:t>
-      </w:r>
-      <w:proofErr w:type="spellStart"/>
-      <w:r>
-        <w:t>Chacha</w:t>
-      </w:r>
-      <w:proofErr w:type="spellEnd"/>
-      <w:r>
-        <w:t xml:space="preserve"> IP communicates via AXI-lite interface with 32 bits data bus. It allows only unidirectional communication as of now.</w:t>
+        <w:t>The Chacha IP communicates via AXI-lite interface with 32 bits data bus. It allows only unidirectional communication as of now.</w:t>
       </w:r>
     </w:p>
     <w:p>
@@ -108,8 +88,6 @@
           <w:numId w:val="1"/>
         </w:numPr>
       </w:pPr>
-      <w:bookmarkStart w:id="0" w:name="_GoBack"/>
-      <w:bookmarkEnd w:id="0"/>
       <w:r>
         <w:t>ADDR_CTRL        = 8'h08;</w:t>
       </w:r>
@@ -729,39 +707,7 @@
     </w:p>
     <w:p>
       <w:r>
-        <w:t xml:space="preserve">The </w:t>
-      </w:r>
-      <w:proofErr w:type="spellStart"/>
-      <w:r>
-        <w:t>ip</w:t>
-      </w:r>
-      <w:proofErr w:type="spellEnd"/>
-      <w:r>
-        <w:t xml:space="preserve"> has been tested with core-</w:t>
-      </w:r>
-      <w:proofErr w:type="spellStart"/>
-      <w:r>
-        <w:t>clk</w:t>
-      </w:r>
-      <w:proofErr w:type="spellEnd"/>
-      <w:r>
-        <w:t xml:space="preserve"> of </w:t>
-      </w:r>
-      <w:proofErr w:type="gramStart"/>
-      <w:r>
-        <w:t>50Mhz</w:t>
-      </w:r>
-      <w:proofErr w:type="gramEnd"/>
-      <w:r>
-        <w:t xml:space="preserve"> and </w:t>
-      </w:r>
-      <w:proofErr w:type="spellStart"/>
-      <w:r>
-        <w:t>axi-clk</w:t>
-      </w:r>
-      <w:proofErr w:type="spellEnd"/>
-      <w:r>
-        <w:t xml:space="preserve"> of 250Mhz.</w:t>
+        <w:t>The ip has been tested with core-clk of 50Mhz and axi-clk of 250Mhz.</w:t>
       </w:r>
     </w:p>
     <w:p/>
@@ -838,106 +784,43 @@
     <w:p/>
     <w:p>
       <w:r>
-        <w:t>#include &lt;</w:t>
-      </w:r>
-      <w:proofErr w:type="spellStart"/>
-      <w:r>
-        <w:t>stdio.h</w:t>
-      </w:r>
-      <w:proofErr w:type="spellEnd"/>
-      <w:r>
-        <w:t>&gt;</w:t>
-      </w:r>
-    </w:p>
-    <w:p>
-      <w:r>
-        <w:t>#include "</w:t>
-      </w:r>
-      <w:proofErr w:type="spellStart"/>
-      <w:r>
-        <w:t>platform.h</w:t>
-      </w:r>
-      <w:proofErr w:type="spellEnd"/>
-      <w:r>
-        <w:t>"</w:t>
-      </w:r>
-    </w:p>
-    <w:p>
-      <w:r>
-        <w:t>#include "</w:t>
-      </w:r>
-      <w:proofErr w:type="spellStart"/>
-      <w:r>
-        <w:t>xil_printf.h</w:t>
-      </w:r>
-      <w:proofErr w:type="spellEnd"/>
-      <w:r>
-        <w:t>"</w:t>
-      </w:r>
-    </w:p>
-    <w:p>
-      <w:r>
-        <w:t>#include "</w:t>
-      </w:r>
-      <w:proofErr w:type="spellStart"/>
-      <w:r>
-        <w:t>xparameters.h</w:t>
-      </w:r>
-      <w:proofErr w:type="spellEnd"/>
-      <w:r>
-        <w:t>"</w:t>
-      </w:r>
-    </w:p>
-    <w:p>
-      <w:r>
-        <w:t>#include "</w:t>
-      </w:r>
-      <w:proofErr w:type="spellStart"/>
-      <w:r>
-        <w:t>sleep.h</w:t>
-      </w:r>
-      <w:proofErr w:type="spellEnd"/>
-      <w:r>
-        <w:t>"</w:t>
-      </w:r>
-    </w:p>
-    <w:p>
-      <w:r>
-        <w:t>#include "</w:t>
-      </w:r>
-      <w:proofErr w:type="spellStart"/>
-      <w:r>
-        <w:t>xuartps_hw.h</w:t>
-      </w:r>
-      <w:proofErr w:type="spellEnd"/>
-      <w:r>
-        <w:t>"</w:t>
-      </w:r>
-    </w:p>
-    <w:p>
-      <w:r>
-        <w:t>#include "</w:t>
-      </w:r>
-      <w:proofErr w:type="spellStart"/>
-      <w:r>
-        <w:t>addr.h</w:t>
-      </w:r>
-      <w:proofErr w:type="spellEnd"/>
-      <w:r>
-        <w:t>"</w:t>
+        <w:t>#include &lt;stdio.h&gt;</w:t>
+      </w:r>
+    </w:p>
+    <w:p>
+      <w:r>
+        <w:t>#include "platform.h"</w:t>
+      </w:r>
+    </w:p>
+    <w:p>
+      <w:r>
+        <w:t>#include "xil_printf.h"</w:t>
+      </w:r>
+    </w:p>
+    <w:p>
+      <w:r>
+        <w:t>#include "xparameters.h"</w:t>
+      </w:r>
+    </w:p>
+    <w:p>
+      <w:r>
+        <w:t>#include "sleep.h"</w:t>
+      </w:r>
+    </w:p>
+    <w:p>
+      <w:r>
+        <w:t>#include "xuartps_hw.h"</w:t>
+      </w:r>
+    </w:p>
+    <w:p>
+      <w:r>
+        <w:t>#include "addr.h"</w:t>
       </w:r>
     </w:p>
     <w:p/>
     <w:p>
-      <w:proofErr w:type="spellStart"/>
-      <w:proofErr w:type="gramStart"/>
-      <w:r>
-        <w:t>int</w:t>
-      </w:r>
-      <w:proofErr w:type="spellEnd"/>
-      <w:proofErr w:type="gramEnd"/>
-      <w:r>
-        <w:t xml:space="preserve"> main()</w:t>
+      <w:r>
+        <w:t>int main()</w:t>
       </w:r>
     </w:p>
     <w:p>
@@ -947,815 +830,306 @@
     </w:p>
     <w:p>
       <w:r>
+        <w:t xml:space="preserve">    init_platform();</w:t>
+      </w:r>
+    </w:p>
+    <w:p>
+      <w:r>
+        <w:t>//    u32 r0,r1,addr1,addr2;</w:t>
+      </w:r>
+    </w:p>
+    <w:p>
+      <w:r>
+        <w:t xml:space="preserve">    u32 ready,out_temp, i;</w:t>
+      </w:r>
+    </w:p>
+    <w:p>
+      <w:r>
+        <w:t xml:space="preserve">    print("Hello World\n\r");</w:t>
+      </w:r>
+    </w:p>
+    <w:p>
+      <w:r>
+        <w:t xml:space="preserve">    //write parameters</w:t>
+      </w:r>
+    </w:p>
+    <w:p>
+      <w:r>
+        <w:t xml:space="preserve">    Xil_Out32(XPAR_CHACHA_CUSTOMIP_TRIAL_0_S00_AXI_BASEADDR+(ADDR_KEY0&lt;&lt;2), 0X00000000);</w:t>
+      </w:r>
+    </w:p>
+    <w:p>
+      <w:r>
+        <w:lastRenderedPageBreak/>
+        <w:t xml:space="preserve">    Xil_Out32(XPAR_CHACHA_CUSTOMIP_TRIAL_0_S00_AXI_BASEADDR+(ADDR_KEY1&lt;&lt;2), 0X00000000);</w:t>
+      </w:r>
+    </w:p>
+    <w:p>
+      <w:r>
+        <w:t xml:space="preserve">    Xil_Out32(XPAR_CHACHA_CUSTOMIP_TRIAL_0_S00_AXI_BASEADDR+(ADDR_KEY2&lt;&lt;2), 0X00000000);</w:t>
+      </w:r>
+    </w:p>
+    <w:p>
+      <w:r>
+        <w:t xml:space="preserve">    Xil_Out32(XPAR_CHACHA_CUSTOMIP_TRIAL_0_S00_AXI_BASEADDR+(ADDR_KEY3&lt;&lt;2), 0X00000000);</w:t>
+      </w:r>
+    </w:p>
+    <w:p>
+      <w:r>
+        <w:t xml:space="preserve">    Xil_Out32(XPAR_CHACHA_CUSTOMIP_TRIAL_0_S00_AXI_BASEADDR+(ADDR_KEY4&lt;&lt;2), 0X00000000);</w:t>
+      </w:r>
+    </w:p>
+    <w:p>
+      <w:r>
+        <w:t xml:space="preserve">    Xil_Out32(XPAR_CHACHA_CUSTOMIP_TRIAL_0_S00_AXI_BASEADDR+(ADDR_KEY5&lt;&lt;2), 0X00000000);</w:t>
+      </w:r>
+    </w:p>
+    <w:p>
+      <w:r>
+        <w:t xml:space="preserve">    Xil_Out32(XPAR_CHACHA_CUSTOMIP_TRIAL_0_S00_AXI_BASEADDR+(ADDR_KEY6&lt;&lt;2), 0X00000000);</w:t>
+      </w:r>
+    </w:p>
+    <w:p>
+      <w:r>
+        <w:t xml:space="preserve">    Xil_Out32(XPAR_CHACHA_CUSTOMIP_TRIAL_0_S00_AXI_BASEADDR+(ADDR_KEY7&lt;&lt;2), 0X00000000);</w:t>
+      </w:r>
+    </w:p>
+    <w:p>
+      <w:r>
+        <w:t xml:space="preserve">    Xil_Out32(XPAR_CHACHA_CUSTOMIP_TRIAL_0_S00_AXI_BASEADDR+(ADDR_IV0&lt;&lt;2), 0X00);</w:t>
+      </w:r>
+    </w:p>
+    <w:p>
+      <w:r>
+        <w:t xml:space="preserve">    Xil_Out32(XPAR_CHACHA_CUSTOMIP_TRIAL_0_S00_AXI_BASEADDR+(ADDR_IV1&lt;&lt;2), 0X00);</w:t>
+      </w:r>
+    </w:p>
+    <w:p>
+      <w:r>
+        <w:t xml:space="preserve">    Xil_Out32(XPAR_CHACHA_CUSTOMIP_TRIAL_0_S00_AXI_BASEADDR+(ADDR_KEYLEN&lt;&lt;2), 0X00);</w:t>
+      </w:r>
+    </w:p>
+    <w:p>
+      <w:r>
+        <w:t xml:space="preserve">    Xil_Out32(XPAR_CHACHA_CUSTOMIP_TRIAL_0_S00_AXI_BASEADDR+(ADDR_ROUNDS&lt;&lt;2), 0X08);</w:t>
+      </w:r>
+    </w:p>
+    <w:p>
+      <w:r>
+        <w:t xml:space="preserve">    Xil_Out32(XPAR_CHACHA_CUSTOMIP_TRIAL_0_S00_AXI_BASEADDR+(ADDR_CTRL&lt;&lt;2), 0X01);</w:t>
+      </w:r>
+    </w:p>
+    <w:p>
+      <w:r>
+        <w:t>//reset and init</w:t>
+      </w:r>
+      <w:r>
+        <w:t>// wait 4 core clks</w:t>
+      </w:r>
+    </w:p>
+    <w:p>
+      <w:r>
+        <w:t xml:space="preserve">    usleep(10);</w:t>
+      </w:r>
+    </w:p>
+    <w:p>
+      <w:r>
+        <w:t xml:space="preserve">    Xil_Out32(XPAR_CHACHA_CUSTOMIP_TRIAL_0_S00_AXI_BASEADDR+(ADDR_CTRL&lt;&lt;2), 0X00);</w:t>
+      </w:r>
+    </w:p>
+    <w:p>
+      <w:r>
+        <w:t xml:space="preserve">    do{</w:t>
+      </w:r>
+    </w:p>
+    <w:p>
+      <w:r>
         <w:t xml:space="preserve">    </w:t>
       </w:r>
-      <w:proofErr w:type="spellStart"/>
-      <w:r>
-        <w:t>init_</w:t>
-      </w:r>
-      <w:proofErr w:type="gramStart"/>
-      <w:r>
-        <w:t>platform</w:t>
-      </w:r>
-      <w:proofErr w:type="spellEnd"/>
-      <w:r>
-        <w:t>(</w:t>
-      </w:r>
-      <w:proofErr w:type="gramEnd"/>
-      <w:r>
-        <w:t>);</w:t>
-      </w:r>
-    </w:p>
-    <w:p>
-      <w:r>
-        <w:t>//    u32 r0</w:t>
-      </w:r>
-      <w:proofErr w:type="gramStart"/>
-      <w:r>
-        <w:t>,r1,addr1,addr2</w:t>
-      </w:r>
-      <w:proofErr w:type="gramEnd"/>
-      <w:r>
-        <w:t>;</w:t>
+      <w:r>
+        <w:tab/>
+        <w:t>ready = (Xil_In32(XPAR_CHACHA_CUSTOMIP_TRIAL_0_S00_AXI_BASEADDR+(ADDR_STATUS&lt;&lt;2))) &amp; 0X00000001;</w:t>
+      </w:r>
+    </w:p>
+    <w:p>
+      <w:r>
+        <w:t xml:space="preserve">    }while(!ready);</w:t>
+      </w:r>
+    </w:p>
+    <w:p/>
+    <w:p>
+      <w:r>
+        <w:t xml:space="preserve">    for(i=0;i&lt;16;i++){</w:t>
       </w:r>
     </w:p>
     <w:p>
       <w:r>
         <w:t xml:space="preserve">    </w:t>
       </w:r>
-      <w:proofErr w:type="gramStart"/>
-      <w:r>
-        <w:t>u32</w:t>
-      </w:r>
-      <w:proofErr w:type="gramEnd"/>
-      <w:r>
-        <w:t xml:space="preserve"> </w:t>
-      </w:r>
-      <w:proofErr w:type="spellStart"/>
-      <w:r>
-        <w:t>ready,out_temp</w:t>
-      </w:r>
-      <w:proofErr w:type="spellEnd"/>
-      <w:r>
-        <w:t xml:space="preserve">, </w:t>
-      </w:r>
-      <w:proofErr w:type="spellStart"/>
-      <w:r>
-        <w:t>i</w:t>
-      </w:r>
-      <w:proofErr w:type="spellEnd"/>
-      <w:r>
-        <w:t>;</w:t>
+      <w:r>
+        <w:tab/>
+        <w:t>out_temp = Xil_In32(XPAR_CHACHA_CUSTOMIP_TRIAL_0_S00_AXI_BASEADDR+((ADDR_DATA_OUT0 + i)&lt;&lt;2));</w:t>
+      </w:r>
+    </w:p>
+    <w:p>
+      <w:r>
+        <w:t xml:space="preserve">//    </w:t>
+      </w:r>
+      <w:r>
+        <w:tab/>
+        <w:t>XUartPs_SendByte(STDOUT_BASEADDRESS,out_temp);</w:t>
       </w:r>
     </w:p>
     <w:p>
       <w:r>
         <w:t xml:space="preserve">    </w:t>
       </w:r>
-      <w:proofErr w:type="gramStart"/>
-      <w:r>
-        <w:t>print(</w:t>
-      </w:r>
-      <w:proofErr w:type="gramEnd"/>
-      <w:r>
-        <w:t>"Hello World\n\r");</w:t>
-      </w:r>
-    </w:p>
-    <w:p>
-      <w:r>
-        <w:t xml:space="preserve">    //write parameters</w:t>
-      </w:r>
-    </w:p>
-    <w:p>
-      <w:r>
-        <w:t xml:space="preserve">    Xil_</w:t>
-      </w:r>
-      <w:proofErr w:type="gramStart"/>
-      <w:r>
-        <w:t>Out32(</w:t>
-      </w:r>
-      <w:proofErr w:type="gramEnd"/>
-      <w:r>
-        <w:t>XPAR_CHACHA_CUSTOMIP_TRIAL_0_S00_AXI_BASEADDR+(ADDR_KEY0&lt;&lt;2), 0X00000000);</w:t>
+      <w:r>
+        <w:tab/>
+        <w:t>xil_printf("%08x",out_temp);</w:t>
+      </w:r>
+    </w:p>
+    <w:p>
+      <w:r>
+        <w:t xml:space="preserve">    }</w:t>
+      </w:r>
+    </w:p>
+    <w:p>
+      <w:r>
+        <w:t xml:space="preserve">    print("\n\rHello World\n\r");</w:t>
+      </w:r>
+    </w:p>
+    <w:p>
+      <w:r>
+        <w:t xml:space="preserve">       //write parameters</w:t>
       </w:r>
     </w:p>
     <w:p>
       <w:r>
         <w:lastRenderedPageBreak/>
-        <w:t xml:space="preserve">    Xil_</w:t>
-      </w:r>
-      <w:proofErr w:type="gramStart"/>
-      <w:r>
-        <w:t>Out32(</w:t>
-      </w:r>
-      <w:proofErr w:type="gramEnd"/>
-      <w:r>
-        <w:t>XPAR_CHACHA_CUSTOMIP_TRIAL_0_S00_AXI_BASEADDR+(ADDR_KEY1&lt;&lt;2), 0X00000000);</w:t>
-      </w:r>
-    </w:p>
-    <w:p>
-      <w:r>
-        <w:t xml:space="preserve">    Xil_</w:t>
-      </w:r>
-      <w:proofErr w:type="gramStart"/>
-      <w:r>
-        <w:t>Out32(</w:t>
-      </w:r>
-      <w:proofErr w:type="gramEnd"/>
-      <w:r>
-        <w:t>XPAR_CHACHA_CUSTOMIP_TRIAL_0_S00_AXI_BASEADDR+(ADDR_KEY2&lt;&lt;2), 0X00000000);</w:t>
-      </w:r>
-    </w:p>
-    <w:p>
-      <w:r>
-        <w:t xml:space="preserve">    Xil_</w:t>
-      </w:r>
-      <w:proofErr w:type="gramStart"/>
-      <w:r>
-        <w:t>Out32(</w:t>
-      </w:r>
-      <w:proofErr w:type="gramEnd"/>
-      <w:r>
-        <w:t>XPAR_CHACHA_CUSTOMIP_TRIAL_0_S00_AXI_BASEADDR+(ADDR_KEY3&lt;&lt;2), 0X00000000);</w:t>
-      </w:r>
-    </w:p>
-    <w:p>
-      <w:r>
-        <w:t xml:space="preserve">    Xil_</w:t>
-      </w:r>
-      <w:proofErr w:type="gramStart"/>
-      <w:r>
-        <w:t>Out32(</w:t>
-      </w:r>
-      <w:proofErr w:type="gramEnd"/>
-      <w:r>
-        <w:t>XPAR_CHACHA_CUSTOMIP_TRIAL_0_S00_AXI_BASEADDR+(ADDR_KEY4&lt;&lt;2), 0X00000000);</w:t>
-      </w:r>
-    </w:p>
-    <w:p>
-      <w:r>
-        <w:t xml:space="preserve">    Xil_</w:t>
-      </w:r>
-      <w:proofErr w:type="gramStart"/>
-      <w:r>
-        <w:t>Out32(</w:t>
-      </w:r>
-      <w:proofErr w:type="gramEnd"/>
-      <w:r>
-        <w:t>XPAR_CHACHA_CUSTOMIP_TRIAL_0_S00_AXI_BASEADDR+(ADDR_KEY5&lt;&lt;2), 0X00000000);</w:t>
-      </w:r>
-    </w:p>
-    <w:p>
-      <w:r>
-        <w:t xml:space="preserve">    Xil_</w:t>
-      </w:r>
-      <w:proofErr w:type="gramStart"/>
-      <w:r>
-        <w:t>Out32(</w:t>
-      </w:r>
-      <w:proofErr w:type="gramEnd"/>
-      <w:r>
-        <w:t>XPAR_CHACHA_CUSTOMIP_TRIAL_0_S00_AXI_BASEADDR+(ADDR_KEY6&lt;&lt;2), 0X00000000);</w:t>
-      </w:r>
-    </w:p>
-    <w:p>
-      <w:r>
-        <w:t xml:space="preserve">    Xil_</w:t>
-      </w:r>
-      <w:proofErr w:type="gramStart"/>
-      <w:r>
-        <w:t>Out32(</w:t>
-      </w:r>
-      <w:proofErr w:type="gramEnd"/>
-      <w:r>
-        <w:t>XPAR_CHACHA_CUSTOMIP_TRIAL_0_S00_AXI_BASEADDR+(ADDR_KEY7&lt;&lt;2), 0X00000000);</w:t>
-      </w:r>
-    </w:p>
-    <w:p>
-      <w:r>
-        <w:t xml:space="preserve">    Xil_</w:t>
-      </w:r>
-      <w:proofErr w:type="gramStart"/>
-      <w:r>
-        <w:t>Out32(</w:t>
-      </w:r>
-      <w:proofErr w:type="gramEnd"/>
-      <w:r>
-        <w:t>XPAR_CHACHA_CUSTOMIP_TRIAL_0_S00_AXI_BASEADDR+(ADDR_IV0&lt;&lt;2), 0X00);</w:t>
-      </w:r>
-    </w:p>
-    <w:p>
-      <w:r>
-        <w:t xml:space="preserve">    Xil_</w:t>
-      </w:r>
-      <w:proofErr w:type="gramStart"/>
-      <w:r>
-        <w:t>Out32(</w:t>
-      </w:r>
-      <w:proofErr w:type="gramEnd"/>
-      <w:r>
-        <w:t>XPAR_CHACHA_CUSTOMIP_TRIAL_0_S00_AXI_BASEADDR+(ADDR_IV1&lt;&lt;2), 0X00);</w:t>
-      </w:r>
-    </w:p>
-    <w:p>
-      <w:r>
-        <w:t xml:space="preserve">    Xil_</w:t>
-      </w:r>
-      <w:proofErr w:type="gramStart"/>
-      <w:r>
-        <w:t>Out32(</w:t>
-      </w:r>
-      <w:proofErr w:type="gramEnd"/>
-      <w:r>
-        <w:t>XPAR_CHACHA_CUSTOMIP_TRIAL_0_S00_AXI_BASEADDR+(ADDR_KEYLEN&lt;&lt;2), 0X00);</w:t>
-      </w:r>
-    </w:p>
-    <w:p>
-      <w:r>
-        <w:t xml:space="preserve">    Xil_</w:t>
-      </w:r>
-      <w:proofErr w:type="gramStart"/>
-      <w:r>
-        <w:t>Out32(</w:t>
-      </w:r>
-      <w:proofErr w:type="gramEnd"/>
-      <w:r>
-        <w:t>XPAR_CHACHA_CUSTOMIP_TRIAL_0_S00_AXI_BASEADDR+(ADDR_ROUNDS&lt;&lt;2), 0X08);</w:t>
-      </w:r>
-    </w:p>
-    <w:p>
-      <w:r>
-        <w:t xml:space="preserve">    Xil_</w:t>
-      </w:r>
-      <w:proofErr w:type="gramStart"/>
-      <w:r>
-        <w:t>Out32(</w:t>
-      </w:r>
-      <w:proofErr w:type="gramEnd"/>
-      <w:r>
-        <w:t>XPAR_CHACHA_CUSTOMIP_TRIAL_0_S00_AXI_BASEADDR+(ADDR_CTRL&lt;&lt;2), 0X01);</w:t>
-      </w:r>
-    </w:p>
-    <w:p>
-      <w:r>
-        <w:t xml:space="preserve">//reset and </w:t>
-      </w:r>
-      <w:proofErr w:type="spellStart"/>
-      <w:r>
-        <w:t>init</w:t>
-      </w:r>
-      <w:proofErr w:type="spellEnd"/>
-      <w:r>
-        <w:t>// wait 4 core clks</w:t>
-      </w:r>
-    </w:p>
-    <w:p>
-      <w:r>
-        <w:t xml:space="preserve">    </w:t>
-      </w:r>
-      <w:proofErr w:type="spellStart"/>
-      <w:proofErr w:type="gramStart"/>
-      <w:r>
-        <w:t>usleep</w:t>
-      </w:r>
-      <w:proofErr w:type="spellEnd"/>
-      <w:r>
-        <w:t>(</w:t>
-      </w:r>
-      <w:proofErr w:type="gramEnd"/>
-      <w:r>
-        <w:t>10);</w:t>
-      </w:r>
-    </w:p>
-    <w:p>
-      <w:r>
-        <w:t xml:space="preserve">    Xil_</w:t>
-      </w:r>
-      <w:proofErr w:type="gramStart"/>
-      <w:r>
-        <w:t>Out32(</w:t>
-      </w:r>
-      <w:proofErr w:type="gramEnd"/>
-      <w:r>
-        <w:t>XPAR_CHACHA_CUSTOMIP_TRIAL_0_S00_AXI_BASEADDR+(ADDR_CTRL&lt;&lt;2), 0X00);</w:t>
-      </w:r>
-    </w:p>
-    <w:p>
-      <w:r>
-        <w:t xml:space="preserve">    </w:t>
-      </w:r>
-      <w:proofErr w:type="gramStart"/>
-      <w:r>
-        <w:t>do{</w:t>
-      </w:r>
-      <w:proofErr w:type="gramEnd"/>
-    </w:p>
-    <w:p>
-      <w:r>
-        <w:t xml:space="preserve">    </w:t>
+        <w:t xml:space="preserve">       Xil_Out32(XPAR_CHACHA_CUSTOMIP_TRIAL_0_S00_AXI_BASEADDR+(ADDR_KEY0&lt;&lt;2), 0X00112233);</w:t>
+      </w:r>
+    </w:p>
+    <w:p>
+      <w:r>
+        <w:t xml:space="preserve">       Xil_Out32(XPAR_CHACHA_CUSTOMIP_TRIAL_0_S00_AXI_BASEADDR+(ADDR_KEY1&lt;&lt;2), 0X44556677);</w:t>
+      </w:r>
+    </w:p>
+    <w:p>
+      <w:r>
+        <w:t xml:space="preserve">       Xil_Out32(XPAR_CHACHA_CUSTOMIP_TRIAL_0_S00_AXI_BASEADDR+(ADDR_KEY2&lt;&lt;2), 0X8899aabb);</w:t>
+      </w:r>
+    </w:p>
+    <w:p>
+      <w:r>
+        <w:t xml:space="preserve">       Xil_Out32(XPAR_CHACHA_CUSTOMIP_TRIAL_0_S00_AXI_BASEADDR+(ADDR_KEY3&lt;&lt;2), 0Xccddeeff);</w:t>
+      </w:r>
+    </w:p>
+    <w:p>
+      <w:r>
+        <w:t xml:space="preserve">       Xil_Out32(XPAR_CHACHA_CUSTOMIP_TRIAL_0_S00_AXI_BASEADDR+(ADDR_KEY4&lt;&lt;2), 0Xffeeddcc);</w:t>
+      </w:r>
+    </w:p>
+    <w:p>
+      <w:r>
+        <w:t xml:space="preserve">       Xil_Out32(XPAR_CHACHA_CUSTOMIP_TRIAL_0_S00_AXI_BASEADDR+(ADDR_KEY5&lt;&lt;2), 0Xbbaa9988);</w:t>
+      </w:r>
+    </w:p>
+    <w:p>
+      <w:r>
+        <w:t xml:space="preserve">       Xil_Out32(XPAR_CHACHA_CUSTOMIP_TRIAL_0_S00_AXI_BASEADDR+(ADDR_KEY6&lt;&lt;2), 0X77665544);</w:t>
+      </w:r>
+    </w:p>
+    <w:p>
+      <w:r>
+        <w:t xml:space="preserve">       Xil_Out32(XPAR_CHACHA_CUSTOMIP_TRIAL_0_S00_AXI_BASEADDR+(ADDR_KEY7&lt;&lt;2), 0X33221100);</w:t>
+      </w:r>
+    </w:p>
+    <w:p>
+      <w:r>
+        <w:t xml:space="preserve">       Xil_Out32(XPAR_CHACHA_CUSTOMIP_TRIAL_0_S00_AXI_BASEADDR+(ADDR_IV0&lt;&lt;2), 0X0f1e2d3c);</w:t>
+      </w:r>
+    </w:p>
+    <w:p>
+      <w:r>
+        <w:t xml:space="preserve">       Xil_Out32(XPAR_CHACHA_CUSTOMIP_TRIAL_0_S00_AXI_BASEADDR+(ADDR_IV1&lt;&lt;2), 0X4b596877);</w:t>
+      </w:r>
+    </w:p>
+    <w:p>
+      <w:r>
+        <w:t xml:space="preserve">       Xil_Out32(XPAR_CHACHA_CUSTOMIP_TRIAL_0_S00_AXI_BASEADDR+(ADDR_KEYLEN&lt;&lt;2), 0X01);</w:t>
+      </w:r>
+    </w:p>
+    <w:p>
+      <w:r>
+        <w:t xml:space="preserve">       Xil_Out32(XPAR_CHACHA_CUSTOMIP_TRIAL_0_S00_AXI_BASEADDR+(ADDR_ROUNDS&lt;&lt;2), 0X08);</w:t>
+      </w:r>
+    </w:p>
+    <w:p>
+      <w:r>
+        <w:t xml:space="preserve">       Xil_Out32(XPAR_CHACHA_CUSTOMIP_TRIAL_0_S00_AXI_BASEADDR+(ADDR_CTRL&lt;&lt;2), 0X01);</w:t>
+      </w:r>
+    </w:p>
+    <w:p>
+      <w:r>
+        <w:t xml:space="preserve">       usleep(10);</w:t>
+      </w:r>
+    </w:p>
+    <w:p>
+      <w:r>
+        <w:t xml:space="preserve">       Xil_Out32(XPAR_CHACHA_CUSTOMIP_TRIAL_0_S00_AXI_BASEADDR+(ADDR_CTRL&lt;&lt;2), 0X00);</w:t>
+      </w:r>
+    </w:p>
+    <w:p>
+      <w:r>
+        <w:t xml:space="preserve">       do{</w:t>
+      </w:r>
+    </w:p>
+    <w:p>
+      <w:r>
+        <w:t xml:space="preserve">       </w:t>
       </w:r>
       <w:r>
         <w:tab/>
-      </w:r>
-      <w:proofErr w:type="gramStart"/>
-      <w:r>
-        <w:t>ready</w:t>
-      </w:r>
-      <w:proofErr w:type="gramEnd"/>
-      <w:r>
-        <w:t xml:space="preserve"> = (Xil_In32(XPAR_CHACHA_CUSTOMIP_TRIAL_0_S00_AXI_BASEADDR+(ADDR_STATUS&lt;&lt;2))) &amp; 0X00000001;</w:t>
-      </w:r>
-    </w:p>
-    <w:p>
-      <w:r>
-        <w:t xml:space="preserve">    </w:t>
-      </w:r>
-      <w:proofErr w:type="gramStart"/>
-      <w:r>
-        <w:t>}while</w:t>
-      </w:r>
-      <w:proofErr w:type="gramEnd"/>
-      <w:r>
-        <w:t>(!ready);</w:t>
+        <w:t>ready = (Xil_In32(XPAR_CHACHA_CUSTOMIP_TRIAL_0_S00_AXI_BASEADDR+(ADDR_STATUS&lt;&lt;2))) &amp; 0X00000001;</w:t>
+      </w:r>
+    </w:p>
+    <w:p>
+      <w:r>
+        <w:t xml:space="preserve">       }while(!ready);</w:t>
       </w:r>
     </w:p>
     <w:p/>
     <w:p>
       <w:r>
-        <w:t xml:space="preserve">    </w:t>
-      </w:r>
-      <w:proofErr w:type="gramStart"/>
-      <w:r>
-        <w:t>for(</w:t>
-      </w:r>
-      <w:proofErr w:type="spellStart"/>
-      <w:proofErr w:type="gramEnd"/>
-      <w:r>
-        <w:t>i</w:t>
-      </w:r>
-      <w:proofErr w:type="spellEnd"/>
-      <w:r>
-        <w:t>=0;i&lt;16;i++){</w:t>
-      </w:r>
-    </w:p>
-    <w:p>
-      <w:r>
-        <w:t xml:space="preserve">    </w:t>
+        <w:t xml:space="preserve">       for(i=0;i&lt;16;i++){</w:t>
+      </w:r>
+    </w:p>
+    <w:p>
+      <w:r>
+        <w:t xml:space="preserve">       </w:t>
       </w:r>
       <w:r>
         <w:tab/>
-      </w:r>
-      <w:proofErr w:type="spellStart"/>
-      <w:r>
-        <w:t>out_temp</w:t>
-      </w:r>
-      <w:proofErr w:type="spellEnd"/>
-      <w:r>
-        <w:t xml:space="preserve"> = Xil_</w:t>
-      </w:r>
-      <w:proofErr w:type="gramStart"/>
-      <w:r>
-        <w:t>In32(</w:t>
-      </w:r>
-      <w:proofErr w:type="gramEnd"/>
-      <w:r>
-        <w:t xml:space="preserve">XPAR_CHACHA_CUSTOMIP_TRIAL_0_S00_AXI_BASEADDR+((ADDR_DATA_OUT0 + </w:t>
-      </w:r>
-      <w:proofErr w:type="spellStart"/>
-      <w:r>
-        <w:t>i</w:t>
-      </w:r>
-      <w:proofErr w:type="spellEnd"/>
-      <w:r>
-        <w:t>)&lt;&lt;2));</w:t>
-      </w:r>
-    </w:p>
-    <w:p>
-      <w:r>
-        <w:t xml:space="preserve">//    </w:t>
+        <w:t>out_temp = Xil_In32(XPAR_CHACHA_CUSTOMIP_TRIAL_0_S00_AXI_BASEADDR+((ADDR_DATA_OUT0 + i)&lt;&lt;2));</w:t>
+      </w:r>
+    </w:p>
+    <w:p>
+      <w:r>
+        <w:t xml:space="preserve">   //    </w:t>
       </w:r>
       <w:r>
         <w:tab/>
-      </w:r>
-      <w:proofErr w:type="spellStart"/>
-      <w:r>
-        <w:t>XUartPs_</w:t>
-      </w:r>
-      <w:proofErr w:type="gramStart"/>
-      <w:r>
-        <w:t>SendByte</w:t>
-      </w:r>
-      <w:proofErr w:type="spellEnd"/>
-      <w:r>
-        <w:t>(</w:t>
-      </w:r>
-      <w:proofErr w:type="spellStart"/>
-      <w:proofErr w:type="gramEnd"/>
-      <w:r>
-        <w:t>STDOUT_BASEADDRESS,out_temp</w:t>
-      </w:r>
-      <w:proofErr w:type="spellEnd"/>
-      <w:r>
-        <w:t>);</w:t>
-      </w:r>
-    </w:p>
-    <w:p>
-      <w:r>
-        <w:t xml:space="preserve">    </w:t>
+        <w:t>XUartPs_SendByte(STDOUT_BASEADDRESS,out_temp);</w:t>
+      </w:r>
+    </w:p>
+    <w:p>
+      <w:r>
+        <w:t xml:space="preserve">       </w:t>
       </w:r>
       <w:r>
         <w:tab/>
-      </w:r>
-      <w:proofErr w:type="spellStart"/>
-      <w:r>
-        <w:t>xil_</w:t>
-      </w:r>
-      <w:proofErr w:type="gramStart"/>
-      <w:r>
-        <w:t>printf</w:t>
-      </w:r>
-      <w:proofErr w:type="spellEnd"/>
-      <w:r>
-        <w:t>(</w:t>
-      </w:r>
-      <w:proofErr w:type="gramEnd"/>
-      <w:r>
-        <w:t>"%08x",out_temp);</w:t>
-      </w:r>
-    </w:p>
-    <w:p>
-      <w:r>
-        <w:t xml:space="preserve">    }</w:t>
-      </w:r>
-    </w:p>
-    <w:p>
-      <w:r>
-        <w:t xml:space="preserve">    </w:t>
-      </w:r>
-      <w:proofErr w:type="gramStart"/>
-      <w:r>
-        <w:t>print(</w:t>
-      </w:r>
-      <w:proofErr w:type="gramEnd"/>
-      <w:r>
-        <w:t>"\n\</w:t>
-      </w:r>
-      <w:proofErr w:type="spellStart"/>
-      <w:r>
-        <w:t>rHello</w:t>
-      </w:r>
-      <w:proofErr w:type="spellEnd"/>
-      <w:r>
-        <w:t xml:space="preserve"> World\n\r");</w:t>
-      </w:r>
-    </w:p>
-    <w:p>
-      <w:r>
-        <w:t xml:space="preserve">       //write parameters</w:t>
-      </w:r>
-    </w:p>
-    <w:p>
-      <w:r>
-        <w:lastRenderedPageBreak/>
-        <w:t xml:space="preserve">       Xil_</w:t>
-      </w:r>
-      <w:proofErr w:type="gramStart"/>
-      <w:r>
-        <w:t>Out32(</w:t>
-      </w:r>
-      <w:proofErr w:type="gramEnd"/>
-      <w:r>
-        <w:t>XPAR_CHACHA_CUSTOMIP_TRIAL_0_S00_AXI_BASEADDR+(ADDR_KEY0&lt;&lt;2), 0X00112233);</w:t>
-      </w:r>
-    </w:p>
-    <w:p>
-      <w:r>
-        <w:t xml:space="preserve">       Xil_</w:t>
-      </w:r>
-      <w:proofErr w:type="gramStart"/>
-      <w:r>
-        <w:t>Out32(</w:t>
-      </w:r>
-      <w:proofErr w:type="gramEnd"/>
-      <w:r>
-        <w:t>XPAR_CHACHA_CUSTOMIP_TRIAL_0_S00_AXI_BASEADDR+(ADDR_KEY1&lt;&lt;2), 0X44556677);</w:t>
-      </w:r>
-    </w:p>
-    <w:p>
-      <w:r>
-        <w:t xml:space="preserve">       Xil_</w:t>
-      </w:r>
-      <w:proofErr w:type="gramStart"/>
-      <w:r>
-        <w:t>Out32(</w:t>
-      </w:r>
-      <w:proofErr w:type="gramEnd"/>
-      <w:r>
-        <w:t>XPAR_CHACHA_CUSTOMIP_TRIAL_0_S00_AXI_BASEADDR+(ADDR_KEY2&lt;&lt;2), 0X8899aabb);</w:t>
-      </w:r>
-    </w:p>
-    <w:p>
-      <w:r>
-        <w:t xml:space="preserve">       Xil_</w:t>
-      </w:r>
-      <w:proofErr w:type="gramStart"/>
-      <w:r>
-        <w:t>Out32(</w:t>
-      </w:r>
-      <w:proofErr w:type="gramEnd"/>
-      <w:r>
-        <w:t>XPAR_CHACHA_CUSTOMIP_TRIAL_0_S00_AXI_BASEADDR+(ADDR_KEY3&lt;&lt;2), 0Xccddeeff);</w:t>
-      </w:r>
-    </w:p>
-    <w:p>
-      <w:r>
-        <w:t xml:space="preserve">       Xil_</w:t>
-      </w:r>
-      <w:proofErr w:type="gramStart"/>
-      <w:r>
-        <w:t>Out32(</w:t>
-      </w:r>
-      <w:proofErr w:type="gramEnd"/>
-      <w:r>
-        <w:t>XPAR_CHACHA_CUSTOMIP_TRIAL_0_S00_AXI_BASEADDR+(ADDR_KEY4&lt;&lt;2), 0Xffeeddcc);</w:t>
-      </w:r>
-    </w:p>
-    <w:p>
-      <w:r>
-        <w:t xml:space="preserve">       Xil_</w:t>
-      </w:r>
-      <w:proofErr w:type="gramStart"/>
-      <w:r>
-        <w:t>Out32(</w:t>
-      </w:r>
-      <w:proofErr w:type="gramEnd"/>
-      <w:r>
-        <w:t>XPAR_CHACHA_CUSTOMIP_TRIAL_0_S00_AXI_BASEADDR+(ADDR_KEY5&lt;&lt;2), 0Xbbaa9988);</w:t>
-      </w:r>
-    </w:p>
-    <w:p>
-      <w:r>
-        <w:t xml:space="preserve">       Xil_</w:t>
-      </w:r>
-      <w:proofErr w:type="gramStart"/>
-      <w:r>
-        <w:t>Out32(</w:t>
-      </w:r>
-      <w:proofErr w:type="gramEnd"/>
-      <w:r>
-        <w:t>XPAR_CHACHA_CUSTOMIP_TRIAL_0_S00_AXI_BASEADDR+(ADDR_KEY6&lt;&lt;2), 0X77665544);</w:t>
-      </w:r>
-    </w:p>
-    <w:p>
-      <w:r>
-        <w:t xml:space="preserve">       Xil_</w:t>
-      </w:r>
-      <w:proofErr w:type="gramStart"/>
-      <w:r>
-        <w:t>Out32(</w:t>
-      </w:r>
-      <w:proofErr w:type="gramEnd"/>
-      <w:r>
-        <w:t>XPAR_CHACHA_CUSTOMIP_TRIAL_0_S00_AXI_BASEADDR+(ADDR_KEY7&lt;&lt;2), 0X33221100);</w:t>
-      </w:r>
-    </w:p>
-    <w:p>
-      <w:r>
-        <w:t xml:space="preserve">       Xil_</w:t>
-      </w:r>
-      <w:proofErr w:type="gramStart"/>
-      <w:r>
-        <w:t>Out32(</w:t>
-      </w:r>
-      <w:proofErr w:type="gramEnd"/>
-      <w:r>
-        <w:t>XPAR_CHACHA_CUSTOMIP_TRIAL_0_S00_AXI_BASEADDR+(ADDR_IV0&lt;&lt;2), 0X0f1e2d3c);</w:t>
-      </w:r>
-    </w:p>
-    <w:p>
-      <w:r>
-        <w:t xml:space="preserve">       Xil_</w:t>
-      </w:r>
-      <w:proofErr w:type="gramStart"/>
-      <w:r>
-        <w:t>Out32(</w:t>
-      </w:r>
-      <w:proofErr w:type="gramEnd"/>
-      <w:r>
-        <w:t>XPAR_CHACHA_CUSTOMIP_TRIAL_0_S00_AXI_BASEADDR+(ADDR_IV1&lt;&lt;2), 0X4b596877);</w:t>
-      </w:r>
-    </w:p>
-    <w:p>
-      <w:r>
-        <w:t xml:space="preserve">       Xil_</w:t>
-      </w:r>
-      <w:proofErr w:type="gramStart"/>
-      <w:r>
-        <w:t>Out32(</w:t>
-      </w:r>
-      <w:proofErr w:type="gramEnd"/>
-      <w:r>
-        <w:t>XPAR_CHACHA_CUSTOMIP_TRIAL_0_S00_AXI_BASEADDR+(ADDR_KEYLEN&lt;&lt;2), 0X01);</w:t>
-      </w:r>
-    </w:p>
-    <w:p>
-      <w:r>
-        <w:t xml:space="preserve">       Xil_</w:t>
-      </w:r>
-      <w:proofErr w:type="gramStart"/>
-      <w:r>
-        <w:t>Out32(</w:t>
-      </w:r>
-      <w:proofErr w:type="gramEnd"/>
-      <w:r>
-        <w:t>XPAR_CHACHA_CUSTOMIP_TRIAL_0_S00_AXI_BASEADDR+(ADDR_ROUNDS&lt;&lt;2), 0X08);</w:t>
-      </w:r>
-    </w:p>
-    <w:p>
-      <w:r>
-        <w:t xml:space="preserve">       Xil_</w:t>
-      </w:r>
-      <w:proofErr w:type="gramStart"/>
-      <w:r>
-        <w:t>Out32(</w:t>
-      </w:r>
-      <w:proofErr w:type="gramEnd"/>
-      <w:r>
-        <w:t>XPAR_CHACHA_CUSTOMIP_TRIAL_0_S00_AXI_BASEADDR+(ADDR_CTRL&lt;&lt;2), 0X01);</w:t>
-      </w:r>
-    </w:p>
-    <w:p>
-      <w:r>
-        <w:t xml:space="preserve">       </w:t>
-      </w:r>
-      <w:proofErr w:type="spellStart"/>
-      <w:proofErr w:type="gramStart"/>
-      <w:r>
-        <w:t>usleep</w:t>
-      </w:r>
-      <w:proofErr w:type="spellEnd"/>
-      <w:r>
-        <w:t>(</w:t>
-      </w:r>
-      <w:proofErr w:type="gramEnd"/>
-      <w:r>
-        <w:t>10);</w:t>
-      </w:r>
-    </w:p>
-    <w:p>
-      <w:r>
-        <w:t xml:space="preserve">       Xil_</w:t>
-      </w:r>
-      <w:proofErr w:type="gramStart"/>
-      <w:r>
-        <w:t>Out32(</w:t>
-      </w:r>
-      <w:proofErr w:type="gramEnd"/>
-      <w:r>
-        <w:t>XPAR_CHACHA_CUSTOMIP_TRIAL_0_S00_AXI_BASEADDR+(ADDR_CTRL&lt;&lt;2), 0X00);</w:t>
-      </w:r>
-    </w:p>
-    <w:p>
-      <w:r>
-        <w:t xml:space="preserve">       </w:t>
-      </w:r>
-      <w:proofErr w:type="gramStart"/>
-      <w:r>
-        <w:t>do{</w:t>
-      </w:r>
-      <w:proofErr w:type="gramEnd"/>
-    </w:p>
-    <w:p>
-      <w:r>
-        <w:t xml:space="preserve">       </w:t>
-      </w:r>
-      <w:r>
-        <w:tab/>
-      </w:r>
-      <w:proofErr w:type="gramStart"/>
-      <w:r>
-        <w:t>ready</w:t>
-      </w:r>
-      <w:proofErr w:type="gramEnd"/>
-      <w:r>
-        <w:t xml:space="preserve"> = (Xil_In32(XPAR_CHACHA_CUSTOMIP_TRIAL_0_S00_AXI_BASEADDR+(ADDR_STATUS&lt;&lt;2))) &amp; 0X00000001;</w:t>
-      </w:r>
-    </w:p>
-    <w:p>
-      <w:r>
-        <w:t xml:space="preserve">       </w:t>
-      </w:r>
-      <w:proofErr w:type="gramStart"/>
-      <w:r>
-        <w:t>}while</w:t>
-      </w:r>
-      <w:proofErr w:type="gramEnd"/>
-      <w:r>
-        <w:t>(!ready);</w:t>
-      </w:r>
-    </w:p>
-    <w:p/>
-    <w:p>
-      <w:r>
-        <w:t xml:space="preserve">       </w:t>
-      </w:r>
-      <w:proofErr w:type="gramStart"/>
-      <w:r>
-        <w:t>for(</w:t>
-      </w:r>
-      <w:proofErr w:type="spellStart"/>
-      <w:proofErr w:type="gramEnd"/>
-      <w:r>
-        <w:t>i</w:t>
-      </w:r>
-      <w:proofErr w:type="spellEnd"/>
-      <w:r>
-        <w:t>=0;i&lt;16;i++){</w:t>
-      </w:r>
-    </w:p>
-    <w:p>
-      <w:r>
-        <w:t xml:space="preserve">       </w:t>
-      </w:r>
-      <w:r>
-        <w:tab/>
-      </w:r>
-      <w:proofErr w:type="spellStart"/>
-      <w:r>
-        <w:t>out_temp</w:t>
-      </w:r>
-      <w:proofErr w:type="spellEnd"/>
-      <w:r>
-        <w:t xml:space="preserve"> = Xil_</w:t>
-      </w:r>
-      <w:proofErr w:type="gramStart"/>
-      <w:r>
-        <w:t>In32(</w:t>
-      </w:r>
-      <w:proofErr w:type="gramEnd"/>
-      <w:r>
-        <w:t xml:space="preserve">XPAR_CHACHA_CUSTOMIP_TRIAL_0_S00_AXI_BASEADDR+((ADDR_DATA_OUT0 + </w:t>
-      </w:r>
-      <w:proofErr w:type="spellStart"/>
-      <w:r>
-        <w:t>i</w:t>
-      </w:r>
-      <w:proofErr w:type="spellEnd"/>
-      <w:r>
-        <w:t>)&lt;&lt;2));</w:t>
-      </w:r>
-    </w:p>
-    <w:p>
-      <w:r>
-        <w:t xml:space="preserve">   //    </w:t>
-      </w:r>
-      <w:r>
-        <w:tab/>
-      </w:r>
-      <w:proofErr w:type="spellStart"/>
-      <w:r>
-        <w:t>XUartPs_</w:t>
-      </w:r>
-      <w:proofErr w:type="gramStart"/>
-      <w:r>
-        <w:t>SendByte</w:t>
-      </w:r>
-      <w:proofErr w:type="spellEnd"/>
-      <w:r>
-        <w:t>(</w:t>
-      </w:r>
-      <w:proofErr w:type="spellStart"/>
-      <w:proofErr w:type="gramEnd"/>
-      <w:r>
-        <w:t>STDOUT_BASEADDRESS,out_temp</w:t>
-      </w:r>
-      <w:proofErr w:type="spellEnd"/>
-      <w:r>
-        <w:t>);</w:t>
-      </w:r>
-    </w:p>
-    <w:p>
-      <w:r>
-        <w:t xml:space="preserve">       </w:t>
-      </w:r>
-      <w:r>
-        <w:tab/>
-      </w:r>
-      <w:proofErr w:type="spellStart"/>
-      <w:r>
-        <w:t>xil_</w:t>
-      </w:r>
-      <w:proofErr w:type="gramStart"/>
-      <w:r>
-        <w:t>printf</w:t>
-      </w:r>
-      <w:proofErr w:type="spellEnd"/>
-      <w:r>
-        <w:t>(</w:t>
-      </w:r>
-      <w:proofErr w:type="gramEnd"/>
-      <w:r>
-        <w:t>"%08x",out_temp);</w:t>
+        <w:t>xil_printf("%08x",out_temp);</w:t>
       </w:r>
     </w:p>
     <w:p>
@@ -1767,36 +1141,12 @@
     <w:p/>
     <w:p>
       <w:r>
-        <w:t xml:space="preserve">    </w:t>
-      </w:r>
-      <w:proofErr w:type="spellStart"/>
-      <w:r>
-        <w:t>cleanup_</w:t>
-      </w:r>
-      <w:proofErr w:type="gramStart"/>
-      <w:r>
-        <w:t>platform</w:t>
-      </w:r>
-      <w:proofErr w:type="spellEnd"/>
-      <w:r>
-        <w:t>(</w:t>
-      </w:r>
-      <w:proofErr w:type="gramEnd"/>
-      <w:r>
-        <w:t>);</w:t>
-      </w:r>
-    </w:p>
-    <w:p>
-      <w:r>
-        <w:t xml:space="preserve">    </w:t>
-      </w:r>
-      <w:proofErr w:type="gramStart"/>
-      <w:r>
-        <w:t>return</w:t>
-      </w:r>
-      <w:proofErr w:type="gramEnd"/>
-      <w:r>
-        <w:t xml:space="preserve"> 0;</w:t>
+        <w:t xml:space="preserve">    cleanup_platform();</w:t>
+      </w:r>
+    </w:p>
+    <w:p>
+      <w:r>
+        <w:t xml:space="preserve">    return 0;</w:t>
       </w:r>
     </w:p>
     <w:p>
@@ -1815,21 +1165,7 @@
         <w:rPr>
           <w:b/>
         </w:rPr>
-        <w:t xml:space="preserve">Result of </w:t>
-      </w:r>
-      <w:proofErr w:type="spellStart"/>
-      <w:r>
-        <w:rPr>
-          <w:b/>
-        </w:rPr>
-        <w:t>Testcode</w:t>
-      </w:r>
-      <w:proofErr w:type="spellEnd"/>
-      <w:r>
-        <w:rPr>
-          <w:b/>
-        </w:rPr>
-        <w:t>:</w:t>
+        <w:t>Result of Testcode:</w:t>
       </w:r>
     </w:p>
     <w:p>

</xml_diff>